<commit_message>
Update Task Breakdown Document - Phase 2.docx
</commit_message>
<xml_diff>
--- a/OpenPlazaCS360Lab/Presentations/Task Breakdown Document - Phase 2.docx
+++ b/OpenPlazaCS360Lab/Presentations/Task Breakdown Document - Phase 2.docx
@@ -15,6 +15,12 @@
           <w:rFonts w:ascii="Times New Roman" w:hAnsi="Times New Roman" w:cs="Times New Roman"/>
         </w:rPr>
         <w:t>Task Breakdown Document</w:t>
+      </w:r>
+      <w:r>
+        <w:rPr>
+          <w:rFonts w:ascii="Times New Roman" w:hAnsi="Times New Roman" w:cs="Times New Roman"/>
+        </w:rPr>
+        <w:t xml:space="preserve"> – Phase 2</w:t>
       </w:r>
     </w:p>
     <w:p>
@@ -971,7 +977,21 @@
               <w:rPr>
                 <w:rFonts w:ascii="Times New Roman" w:hAnsi="Times New Roman" w:cs="Times New Roman"/>
               </w:rPr>
-              <w:t>Created add system for cart</w:t>
+              <w:t xml:space="preserve">Created </w:t>
+            </w:r>
+            <w:proofErr w:type="gramStart"/>
+            <w:r>
+              <w:rPr>
+                <w:rFonts w:ascii="Times New Roman" w:hAnsi="Times New Roman" w:cs="Times New Roman"/>
+              </w:rPr>
+              <w:t>add system</w:t>
+            </w:r>
+            <w:proofErr w:type="gramEnd"/>
+            <w:r>
+              <w:rPr>
+                <w:rFonts w:ascii="Times New Roman" w:hAnsi="Times New Roman" w:cs="Times New Roman"/>
+              </w:rPr>
+              <w:t xml:space="preserve"> for cart</w:t>
             </w:r>
           </w:p>
         </w:tc>

</xml_diff>

<commit_message>
Updates to presentation and breakdown estimates
</commit_message>
<xml_diff>
--- a/OpenPlazaCS360Lab/Presentations/Task Breakdown Document - Phase 2.docx
+++ b/OpenPlazaCS360Lab/Presentations/Task Breakdown Document - Phase 2.docx
@@ -1558,7 +1558,13 @@
               <w:rPr>
                 <w:rFonts w:ascii="Times New Roman" w:hAnsi="Times New Roman" w:cs="Times New Roman"/>
               </w:rPr>
-              <w:t xml:space="preserve"> and bugfixing</w:t>
+              <w:t xml:space="preserve"> and</w:t>
+            </w:r>
+            <w:r>
+              <w:rPr>
+                <w:rFonts w:ascii="Times New Roman" w:hAnsi="Times New Roman" w:cs="Times New Roman"/>
+              </w:rPr>
+              <w:t xml:space="preserve"> research</w:t>
             </w:r>
           </w:p>
         </w:tc>
@@ -1720,15 +1726,6 @@
         </w:tc>
       </w:tr>
     </w:tbl>
-    <w:p>
-      <w:pPr>
-        <w:spacing w:line="240" w:lineRule="auto"/>
-        <w:contextualSpacing/>
-        <w:rPr>
-          <w:rFonts w:ascii="Times New Roman" w:hAnsi="Times New Roman" w:cs="Times New Roman"/>
-        </w:rPr>
-      </w:pPr>
-    </w:p>
     <w:p>
       <w:pPr>
         <w:spacing w:line="240" w:lineRule="auto"/>
@@ -1813,6 +1810,7 @@
         <w:rPr>
           <w:rFonts w:ascii="Times New Roman" w:hAnsi="Times New Roman" w:cs="Times New Roman"/>
         </w:rPr>
+        <w:lastRenderedPageBreak/>
         <w:t xml:space="preserve">Anna Milligan, </w:t>
       </w:r>
       <w:r>

</xml_diff>